<commit_message>
some fixes and threads generating keys
</commit_message>
<xml_diff>
--- a/Michał Kaliszczyk Praca Dyplomowa .docx
+++ b/Michał Kaliszczyk Praca Dyplomowa .docx
@@ -274,227 +274,226 @@
           <w:sz w:val="32"/>
           <w:szCs w:val="32"/>
         </w:rPr>
-        <w:t>The application of the algorithm that uses the movements of a chess knight to encrypt chaotic gźźraphic files.</w:t>
-      </w:r>
-    </w:p>
-    <w:p>
-      <w:pPr>
-        <w:spacing w:line="360" w:lineRule="auto"/>
-        <w:rPr>
-          <w:b/>
-          <w:sz w:val="28"/>
-          <w:szCs w:val="28"/>
-        </w:rPr>
-      </w:pPr>
-    </w:p>
-    <w:p>
-      <w:pPr>
-        <w:spacing w:line="360" w:lineRule="auto"/>
-        <w:rPr>
-          <w:b/>
-          <w:sz w:val="28"/>
-          <w:szCs w:val="28"/>
-        </w:rPr>
-      </w:pPr>
-    </w:p>
-    <w:p>
-      <w:pPr>
-        <w:spacing w:line="360" w:lineRule="auto"/>
-        <w:jc w:val="center"/>
-        <w:rPr>
-          <w:rFonts w:ascii="Times New Roman" w:eastAsia="Times New Roman" w:hAnsi="Times New Roman" w:cs="Times New Roman"/>
-          <w:sz w:val="28"/>
-          <w:szCs w:val="28"/>
-        </w:rPr>
-      </w:pPr>
-      <w:r>
-        <w:rPr>
-          <w:rFonts w:ascii="Times New Roman" w:eastAsia="Times New Roman" w:hAnsi="Times New Roman" w:cs="Times New Roman"/>
-          <w:sz w:val="28"/>
-          <w:szCs w:val="28"/>
-        </w:rPr>
-        <w:t>praca dyplomowa inżynierska</w:t>
-      </w:r>
-    </w:p>
-    <w:p>
-      <w:pPr>
-        <w:spacing w:line="360" w:lineRule="auto"/>
-        <w:jc w:val="center"/>
-        <w:rPr>
-          <w:rFonts w:ascii="Times New Roman" w:eastAsia="Times New Roman" w:hAnsi="Times New Roman" w:cs="Times New Roman"/>
-          <w:sz w:val="28"/>
-          <w:szCs w:val="28"/>
-        </w:rPr>
-      </w:pPr>
-      <w:r>
-        <w:rPr>
-          <w:rFonts w:ascii="Times New Roman" w:eastAsia="Times New Roman" w:hAnsi="Times New Roman" w:cs="Times New Roman"/>
-          <w:sz w:val="28"/>
-          <w:szCs w:val="28"/>
-        </w:rPr>
-        <w:t>napisana pod kierunkiem:</w:t>
-      </w:r>
-    </w:p>
-    <w:p>
-      <w:pPr>
-        <w:spacing w:line="360" w:lineRule="auto"/>
-        <w:jc w:val="center"/>
+        <w:t>The application of the algorithm that uses the movements of a chess knight to encrypt chaotic g</w:t>
+      </w:r>
+      <w:bookmarkStart w:id="0" w:name="_GoBack"/>
+      <w:bookmarkEnd w:id="0"/>
+      <w:r>
         <w:rPr>
           <w:rFonts w:ascii="Franklin Gothic" w:eastAsia="Franklin Gothic" w:hAnsi="Franklin Gothic" w:cs="Franklin Gothic"/>
           <w:sz w:val="32"/>
           <w:szCs w:val="32"/>
         </w:rPr>
-      </w:pPr>
-      <w:r>
+        <w:t>raphic files.</w:t>
+      </w:r>
+    </w:p>
+    <w:p>
+      <w:pPr>
+        <w:spacing w:line="360" w:lineRule="auto"/>
+        <w:rPr>
+          <w:b/>
+          <w:sz w:val="28"/>
+          <w:szCs w:val="28"/>
+        </w:rPr>
+      </w:pPr>
+    </w:p>
+    <w:p>
+      <w:pPr>
+        <w:spacing w:line="360" w:lineRule="auto"/>
+        <w:rPr>
+          <w:b/>
+          <w:sz w:val="28"/>
+          <w:szCs w:val="28"/>
+        </w:rPr>
+      </w:pPr>
+    </w:p>
+    <w:p>
+      <w:pPr>
+        <w:spacing w:line="360" w:lineRule="auto"/>
+        <w:jc w:val="center"/>
+        <w:rPr>
+          <w:rFonts w:ascii="Times New Roman" w:eastAsia="Times New Roman" w:hAnsi="Times New Roman" w:cs="Times New Roman"/>
+          <w:sz w:val="28"/>
+          <w:szCs w:val="28"/>
+        </w:rPr>
+      </w:pPr>
+      <w:r>
+        <w:rPr>
+          <w:rFonts w:ascii="Times New Roman" w:eastAsia="Times New Roman" w:hAnsi="Times New Roman" w:cs="Times New Roman"/>
+          <w:sz w:val="28"/>
+          <w:szCs w:val="28"/>
+        </w:rPr>
+        <w:t>praca dyplomowa inżynierska</w:t>
+      </w:r>
+    </w:p>
+    <w:p>
+      <w:pPr>
+        <w:spacing w:line="360" w:lineRule="auto"/>
+        <w:jc w:val="center"/>
+        <w:rPr>
+          <w:rFonts w:ascii="Times New Roman" w:eastAsia="Times New Roman" w:hAnsi="Times New Roman" w:cs="Times New Roman"/>
+          <w:sz w:val="28"/>
+          <w:szCs w:val="28"/>
+        </w:rPr>
+      </w:pPr>
+      <w:r>
+        <w:rPr>
+          <w:rFonts w:ascii="Times New Roman" w:eastAsia="Times New Roman" w:hAnsi="Times New Roman" w:cs="Times New Roman"/>
+          <w:sz w:val="28"/>
+          <w:szCs w:val="28"/>
+        </w:rPr>
+        <w:t>napisana pod kierunkiem:</w:t>
+      </w:r>
+    </w:p>
+    <w:p>
+      <w:pPr>
+        <w:spacing w:line="360" w:lineRule="auto"/>
+        <w:jc w:val="center"/>
         <w:rPr>
           <w:rFonts w:ascii="Franklin Gothic" w:eastAsia="Franklin Gothic" w:hAnsi="Franklin Gothic" w:cs="Franklin Gothic"/>
           <w:sz w:val="32"/>
           <w:szCs w:val="32"/>
         </w:rPr>
-        <w:t>dr inz. Dariusz Burak</w:t>
-      </w:r>
-    </w:p>
-    <w:p>
-      <w:pPr>
-        <w:spacing w:line="360" w:lineRule="auto"/>
-        <w:rPr>
-          <w:sz w:val="24"/>
-          <w:szCs w:val="24"/>
-        </w:rPr>
-      </w:pPr>
-      <w:r>
-        <w:rPr>
-          <w:sz w:val="24"/>
-          <w:szCs w:val="24"/>
-        </w:rPr>
-        <w:tab/>
-      </w:r>
-      <w:r>
-        <w:rPr>
-          <w:sz w:val="24"/>
-          <w:szCs w:val="24"/>
-        </w:rPr>
-        <w:tab/>
-      </w:r>
-      <w:r>
-        <w:rPr>
-          <w:sz w:val="24"/>
-          <w:szCs w:val="24"/>
-        </w:rPr>
-        <w:tab/>
-      </w:r>
-    </w:p>
-    <w:p>
-      <w:pPr>
-        <w:spacing w:line="360" w:lineRule="auto"/>
-        <w:rPr>
-          <w:rFonts w:ascii="Times New Roman" w:eastAsia="Times New Roman" w:hAnsi="Times New Roman" w:cs="Times New Roman"/>
-        </w:rPr>
-      </w:pPr>
-    </w:p>
-    <w:p>
-      <w:pPr>
-        <w:spacing w:line="360" w:lineRule="auto"/>
-        <w:rPr>
-          <w:rFonts w:ascii="Times New Roman" w:eastAsia="Times New Roman" w:hAnsi="Times New Roman" w:cs="Times New Roman"/>
-          <w:sz w:val="28"/>
-          <w:szCs w:val="28"/>
-        </w:rPr>
-      </w:pPr>
-      <w:r>
-        <w:rPr>
-          <w:rFonts w:ascii="Times New Roman" w:eastAsia="Times New Roman" w:hAnsi="Times New Roman" w:cs="Times New Roman"/>
-          <w:sz w:val="28"/>
-          <w:szCs w:val="28"/>
-        </w:rPr>
-        <w:t xml:space="preserve">Data wydania tematu pracy: </w:t>
-      </w:r>
-    </w:p>
-    <w:p>
-      <w:pPr>
-        <w:spacing w:line="360" w:lineRule="auto"/>
-        <w:rPr>
-          <w:rFonts w:ascii="Times New Roman" w:eastAsia="Times New Roman" w:hAnsi="Times New Roman" w:cs="Times New Roman"/>
-          <w:sz w:val="28"/>
-          <w:szCs w:val="28"/>
-        </w:rPr>
-      </w:pPr>
-      <w:r>
-        <w:rPr>
-          <w:rFonts w:ascii="Times New Roman" w:eastAsia="Times New Roman" w:hAnsi="Times New Roman" w:cs="Times New Roman"/>
-          <w:sz w:val="28"/>
-          <w:szCs w:val="28"/>
-        </w:rPr>
-        <w:t>Data złożenia pracy:</w:t>
-      </w:r>
-      <w:r>
-        <w:rPr>
-          <w:rFonts w:ascii="Times New Roman" w:eastAsia="Times New Roman" w:hAnsi="Times New Roman" w:cs="Times New Roman"/>
-          <w:sz w:val="28"/>
-          <w:szCs w:val="28"/>
-        </w:rPr>
-        <w:tab/>
-      </w:r>
-      <w:r>
-        <w:rPr>
-          <w:rFonts w:ascii="Times New Roman" w:eastAsia="Times New Roman" w:hAnsi="Times New Roman" w:cs="Times New Roman"/>
-          <w:sz w:val="28"/>
-          <w:szCs w:val="28"/>
-        </w:rPr>
-        <w:tab/>
-      </w:r>
-      <w:r>
-        <w:rPr>
-          <w:rFonts w:ascii="Times New Roman" w:eastAsia="Times New Roman" w:hAnsi="Times New Roman" w:cs="Times New Roman"/>
-          <w:sz w:val="28"/>
-          <w:szCs w:val="28"/>
-        </w:rPr>
-        <w:tab/>
-      </w:r>
-      <w:r>
-        <w:rPr>
-          <w:rFonts w:ascii="Times New Roman" w:eastAsia="Times New Roman" w:hAnsi="Times New Roman" w:cs="Times New Roman"/>
-          <w:sz w:val="28"/>
-          <w:szCs w:val="28"/>
-        </w:rPr>
-        <w:tab/>
-      </w:r>
-      <w:r>
-        <w:rPr>
-          <w:rFonts w:ascii="Times New Roman" w:eastAsia="Times New Roman" w:hAnsi="Times New Roman" w:cs="Times New Roman"/>
-          <w:sz w:val="28"/>
-          <w:szCs w:val="28"/>
-        </w:rPr>
-        <w:tab/>
-      </w:r>
-      <w:r>
-        <w:rPr>
-          <w:rFonts w:ascii="Times New Roman" w:eastAsia="Times New Roman" w:hAnsi="Times New Roman" w:cs="Times New Roman"/>
-          <w:sz w:val="28"/>
-          <w:szCs w:val="28"/>
-        </w:rPr>
-        <w:tab/>
-      </w:r>
-      <w:r>
-        <w:rPr>
-          <w:rFonts w:ascii="Times New Roman" w:eastAsia="Times New Roman" w:hAnsi="Times New Roman" w:cs="Times New Roman"/>
-          <w:sz w:val="28"/>
-          <w:szCs w:val="28"/>
-        </w:rPr>
-        <w:tab/>
-        <w:t>Szczecin,</w:t>
-      </w:r>
-    </w:p>
-    <w:p>
-      <w:pPr>
-        <w:spacing w:line="360" w:lineRule="auto"/>
-        <w:jc w:val="center"/>
+      </w:pPr>
+      <w:r>
         <w:rPr>
           <w:rFonts w:ascii="Franklin Gothic" w:eastAsia="Franklin Gothic" w:hAnsi="Franklin Gothic" w:cs="Franklin Gothic"/>
           <w:sz w:val="32"/>
           <w:szCs w:val="32"/>
         </w:rPr>
-      </w:pPr>
+        <w:t>dr inz. Dariusz Burak</w:t>
+      </w:r>
+    </w:p>
+    <w:p>
+      <w:pPr>
+        <w:spacing w:line="360" w:lineRule="auto"/>
+        <w:rPr>
+          <w:sz w:val="24"/>
+          <w:szCs w:val="24"/>
+        </w:rPr>
+      </w:pPr>
+      <w:r>
+        <w:rPr>
+          <w:sz w:val="24"/>
+          <w:szCs w:val="24"/>
+        </w:rPr>
+        <w:tab/>
+      </w:r>
+      <w:r>
+        <w:rPr>
+          <w:sz w:val="24"/>
+          <w:szCs w:val="24"/>
+        </w:rPr>
+        <w:tab/>
+      </w:r>
+      <w:r>
+        <w:rPr>
+          <w:sz w:val="24"/>
+          <w:szCs w:val="24"/>
+        </w:rPr>
+        <w:tab/>
+      </w:r>
+    </w:p>
+    <w:p>
+      <w:pPr>
+        <w:spacing w:line="360" w:lineRule="auto"/>
+        <w:rPr>
+          <w:rFonts w:ascii="Times New Roman" w:eastAsia="Times New Roman" w:hAnsi="Times New Roman" w:cs="Times New Roman"/>
+        </w:rPr>
+      </w:pPr>
+    </w:p>
+    <w:p>
+      <w:pPr>
+        <w:spacing w:line="360" w:lineRule="auto"/>
+        <w:rPr>
+          <w:rFonts w:ascii="Times New Roman" w:eastAsia="Times New Roman" w:hAnsi="Times New Roman" w:cs="Times New Roman"/>
+          <w:sz w:val="28"/>
+          <w:szCs w:val="28"/>
+        </w:rPr>
+      </w:pPr>
+      <w:r>
+        <w:rPr>
+          <w:rFonts w:ascii="Times New Roman" w:eastAsia="Times New Roman" w:hAnsi="Times New Roman" w:cs="Times New Roman"/>
+          <w:sz w:val="28"/>
+          <w:szCs w:val="28"/>
+        </w:rPr>
+        <w:t xml:space="preserve">Data wydania tematu pracy: </w:t>
+      </w:r>
+    </w:p>
+    <w:p>
+      <w:pPr>
+        <w:spacing w:line="360" w:lineRule="auto"/>
+        <w:rPr>
+          <w:rFonts w:ascii="Times New Roman" w:eastAsia="Times New Roman" w:hAnsi="Times New Roman" w:cs="Times New Roman"/>
+          <w:sz w:val="28"/>
+          <w:szCs w:val="28"/>
+        </w:rPr>
+      </w:pPr>
+      <w:r>
+        <w:rPr>
+          <w:rFonts w:ascii="Times New Roman" w:eastAsia="Times New Roman" w:hAnsi="Times New Roman" w:cs="Times New Roman"/>
+          <w:sz w:val="28"/>
+          <w:szCs w:val="28"/>
+        </w:rPr>
+        <w:t>Data złożenia pracy:</w:t>
+      </w:r>
+      <w:r>
+        <w:rPr>
+          <w:rFonts w:ascii="Times New Roman" w:eastAsia="Times New Roman" w:hAnsi="Times New Roman" w:cs="Times New Roman"/>
+          <w:sz w:val="28"/>
+          <w:szCs w:val="28"/>
+        </w:rPr>
+        <w:tab/>
+      </w:r>
+      <w:r>
+        <w:rPr>
+          <w:rFonts w:ascii="Times New Roman" w:eastAsia="Times New Roman" w:hAnsi="Times New Roman" w:cs="Times New Roman"/>
+          <w:sz w:val="28"/>
+          <w:szCs w:val="28"/>
+        </w:rPr>
+        <w:tab/>
+      </w:r>
+      <w:r>
+        <w:rPr>
+          <w:rFonts w:ascii="Times New Roman" w:eastAsia="Times New Roman" w:hAnsi="Times New Roman" w:cs="Times New Roman"/>
+          <w:sz w:val="28"/>
+          <w:szCs w:val="28"/>
+        </w:rPr>
+        <w:tab/>
+      </w:r>
+      <w:r>
+        <w:rPr>
+          <w:rFonts w:ascii="Times New Roman" w:eastAsia="Times New Roman" w:hAnsi="Times New Roman" w:cs="Times New Roman"/>
+          <w:sz w:val="28"/>
+          <w:szCs w:val="28"/>
+        </w:rPr>
+        <w:tab/>
+      </w:r>
+      <w:r>
+        <w:rPr>
+          <w:rFonts w:ascii="Times New Roman" w:eastAsia="Times New Roman" w:hAnsi="Times New Roman" w:cs="Times New Roman"/>
+          <w:sz w:val="28"/>
+          <w:szCs w:val="28"/>
+        </w:rPr>
+        <w:tab/>
+      </w:r>
+      <w:r>
+        <w:rPr>
+          <w:rFonts w:ascii="Times New Roman" w:eastAsia="Times New Roman" w:hAnsi="Times New Roman" w:cs="Times New Roman"/>
+          <w:sz w:val="28"/>
+          <w:szCs w:val="28"/>
+        </w:rPr>
+        <w:tab/>
+      </w:r>
+      <w:r>
+        <w:rPr>
+          <w:rFonts w:ascii="Times New Roman" w:eastAsia="Times New Roman" w:hAnsi="Times New Roman" w:cs="Times New Roman"/>
+          <w:sz w:val="28"/>
+          <w:szCs w:val="28"/>
+        </w:rPr>
+        <w:tab/>
+        <w:t>Szczecin,</w:t>
+      </w:r>
     </w:p>
     <w:p>
       <w:pPr>
@@ -517,43 +516,53 @@
           <w:szCs w:val="32"/>
         </w:rPr>
       </w:pPr>
-      <w:r>
+    </w:p>
+    <w:p>
+      <w:pPr>
+        <w:spacing w:line="360" w:lineRule="auto"/>
+        <w:jc w:val="center"/>
         <w:rPr>
           <w:rFonts w:ascii="Franklin Gothic" w:eastAsia="Franklin Gothic" w:hAnsi="Franklin Gothic" w:cs="Franklin Gothic"/>
           <w:sz w:val="32"/>
           <w:szCs w:val="32"/>
         </w:rPr>
-        <w:lastRenderedPageBreak/>
-        <w:t xml:space="preserve">OŚWIADCZENIE </w:t>
-      </w:r>
-    </w:p>
-    <w:p>
-      <w:pPr>
-        <w:spacing w:line="360" w:lineRule="auto"/>
-        <w:jc w:val="center"/>
+      </w:pPr>
+      <w:r>
         <w:rPr>
           <w:rFonts w:ascii="Franklin Gothic" w:eastAsia="Franklin Gothic" w:hAnsi="Franklin Gothic" w:cs="Franklin Gothic"/>
           <w:sz w:val="32"/>
           <w:szCs w:val="32"/>
         </w:rPr>
-      </w:pPr>
-      <w:r>
+        <w:t xml:space="preserve">OŚWIADCZENIE </w:t>
+      </w:r>
+    </w:p>
+    <w:p>
+      <w:pPr>
+        <w:spacing w:line="360" w:lineRule="auto"/>
+        <w:jc w:val="center"/>
         <w:rPr>
           <w:rFonts w:ascii="Franklin Gothic" w:eastAsia="Franklin Gothic" w:hAnsi="Franklin Gothic" w:cs="Franklin Gothic"/>
           <w:sz w:val="32"/>
           <w:szCs w:val="32"/>
         </w:rPr>
-        <w:t>AUTORA PRACY DYPLOMOWEJ</w:t>
-      </w:r>
-    </w:p>
-    <w:p>
-      <w:pPr>
-        <w:spacing w:line="360" w:lineRule="auto"/>
+      </w:pPr>
+      <w:r>
         <w:rPr>
           <w:rFonts w:ascii="Franklin Gothic" w:eastAsia="Franklin Gothic" w:hAnsi="Franklin Gothic" w:cs="Franklin Gothic"/>
           <w:sz w:val="32"/>
           <w:szCs w:val="32"/>
         </w:rPr>
+        <w:t>AUTORA PRACY DYPLOMOWEJ</w:t>
+      </w:r>
+    </w:p>
+    <w:p>
+      <w:pPr>
+        <w:spacing w:line="360" w:lineRule="auto"/>
+        <w:rPr>
+          <w:rFonts w:ascii="Franklin Gothic" w:eastAsia="Franklin Gothic" w:hAnsi="Franklin Gothic" w:cs="Franklin Gothic"/>
+          <w:sz w:val="32"/>
+          <w:szCs w:val="32"/>
+        </w:rPr>
       </w:pPr>
     </w:p>
     <w:p>
@@ -862,7 +871,6 @@
           <w:sz w:val="28"/>
           <w:szCs w:val="28"/>
         </w:rPr>
-        <w:lastRenderedPageBreak/>
         <w:t>STRESZCZENIE</w:t>
       </w:r>
     </w:p>
@@ -1147,6 +1155,7 @@
           <w:docPartUnique/>
         </w:docPartObj>
       </w:sdtPr>
+      <w:sdtEndPr/>
       <w:sdtContent>
         <w:p>
           <w:pPr>
@@ -4988,7 +4997,7 @@
           <w:szCs w:val="32"/>
         </w:rPr>
       </w:pPr>
-      <w:bookmarkStart w:id="0" w:name="_Toc27423691"/>
+      <w:bookmarkStart w:id="1" w:name="_Toc27423691"/>
       <w:r>
         <w:rPr>
           <w:rFonts w:ascii="Times New Roman" w:eastAsia="Times New Roman" w:hAnsi="Times New Roman" w:cs="Times New Roman"/>
@@ -4997,7 +5006,7 @@
         </w:rPr>
         <w:t>1. WPROWADZENIE</w:t>
       </w:r>
-      <w:bookmarkEnd w:id="0"/>
+      <w:bookmarkEnd w:id="1"/>
     </w:p>
     <w:p>
       <w:pPr>
@@ -5017,7 +5026,7 @@
           <w:szCs w:val="28"/>
         </w:rPr>
       </w:pPr>
-      <w:bookmarkStart w:id="1" w:name="_Toc27423692"/>
+      <w:bookmarkStart w:id="2" w:name="_Toc27423692"/>
       <w:r>
         <w:rPr>
           <w:rFonts w:ascii="Times New Roman" w:eastAsia="Times New Roman" w:hAnsi="Times New Roman" w:cs="Times New Roman"/>
@@ -5035,7 +5044,7 @@
         </w:rPr>
         <w:t>Motywacja</w:t>
       </w:r>
-      <w:bookmarkEnd w:id="1"/>
+      <w:bookmarkEnd w:id="2"/>
     </w:p>
     <w:p>
       <w:pPr>
@@ -5082,7 +5091,7 @@
           <w:szCs w:val="28"/>
         </w:rPr>
       </w:pPr>
-      <w:bookmarkStart w:id="2" w:name="_Toc27423693"/>
+      <w:bookmarkStart w:id="3" w:name="_Toc27423693"/>
       <w:r>
         <w:rPr>
           <w:rFonts w:ascii="Times New Roman" w:eastAsia="Times New Roman" w:hAnsi="Times New Roman" w:cs="Times New Roman"/>
@@ -5108,7 +5117,7 @@
         </w:rPr>
         <w:t>Cel i założenia projektu</w:t>
       </w:r>
-      <w:bookmarkEnd w:id="2"/>
+      <w:bookmarkEnd w:id="3"/>
     </w:p>
     <w:p>
       <w:pPr>
@@ -5163,7 +5172,7 @@
           <w:szCs w:val="28"/>
         </w:rPr>
       </w:pPr>
-      <w:bookmarkStart w:id="3" w:name="_Toc27423694"/>
+      <w:bookmarkStart w:id="4" w:name="_Toc27423694"/>
       <w:r>
         <w:rPr>
           <w:rFonts w:ascii="Times New Roman" w:eastAsia="Times New Roman" w:hAnsi="Times New Roman" w:cs="Times New Roman"/>
@@ -5172,7 +5181,7 @@
         </w:rPr>
         <w:t>1.3 Uzasadnienie wyboru algorytmu</w:t>
       </w:r>
-      <w:bookmarkEnd w:id="3"/>
+      <w:bookmarkEnd w:id="4"/>
     </w:p>
     <w:p/>
     <w:p>
@@ -5202,7 +5211,7 @@
           <w:rFonts w:ascii="Times New Roman" w:eastAsia="Times New Roman" w:hAnsi="Times New Roman" w:cs="Times New Roman"/>
         </w:rPr>
       </w:pPr>
-      <w:bookmarkStart w:id="4" w:name="_Toc27423695"/>
+      <w:bookmarkStart w:id="5" w:name="_Toc27423695"/>
       <w:r>
         <w:rPr>
           <w:rFonts w:ascii="Times New Roman" w:eastAsia="Times New Roman" w:hAnsi="Times New Roman" w:cs="Times New Roman"/>
@@ -5211,7 +5220,7 @@
         </w:rPr>
         <w:t>1.4 Zawartość rozdziałów</w:t>
       </w:r>
-      <w:bookmarkEnd w:id="4"/>
+      <w:bookmarkEnd w:id="5"/>
     </w:p>
     <w:p>
       <w:pPr>
@@ -5322,7 +5331,7 @@
         <w:lastRenderedPageBreak/>
         <w:t xml:space="preserve"> </w:t>
       </w:r>
-      <w:bookmarkStart w:id="5" w:name="_Toc27423696"/>
+      <w:bookmarkStart w:id="6" w:name="_Toc27423696"/>
       <w:r>
         <w:rPr>
           <w:rFonts w:ascii="Times New Roman" w:eastAsia="Times New Roman" w:hAnsi="Times New Roman" w:cs="Times New Roman"/>
@@ -5331,7 +5340,7 @@
         </w:rPr>
         <w:t>2. Algorytm szyfrowania plików graficznych</w:t>
       </w:r>
-      <w:bookmarkEnd w:id="5"/>
+      <w:bookmarkEnd w:id="6"/>
     </w:p>
     <w:p>
       <w:pPr>
@@ -5350,7 +5359,7 @@
           <w:szCs w:val="28"/>
         </w:rPr>
       </w:pPr>
-      <w:bookmarkStart w:id="6" w:name="_Toc27423697"/>
+      <w:bookmarkStart w:id="7" w:name="_Toc27423697"/>
       <w:r>
         <w:rPr>
           <w:rFonts w:ascii="Times New Roman" w:eastAsia="Times New Roman" w:hAnsi="Times New Roman" w:cs="Times New Roman"/>
@@ -5359,7 +5368,7 @@
         </w:rPr>
         <w:t>2.1 Wprowadzenie</w:t>
       </w:r>
-      <w:bookmarkEnd w:id="6"/>
+      <w:bookmarkEnd w:id="7"/>
     </w:p>
     <w:p>
       <w:pPr>
@@ -5400,7 +5409,7 @@
           <w:szCs w:val="28"/>
         </w:rPr>
       </w:pPr>
-      <w:bookmarkStart w:id="7" w:name="_Toc27423698"/>
+      <w:bookmarkStart w:id="8" w:name="_Toc27423698"/>
       <w:r>
         <w:rPr>
           <w:rFonts w:ascii="Times New Roman" w:eastAsia="Times New Roman" w:hAnsi="Times New Roman" w:cs="Times New Roman"/>
@@ -5409,7 +5418,7 @@
         </w:rPr>
         <w:t>2.1  Opis ruchów skoczka szachowego</w:t>
       </w:r>
-      <w:bookmarkEnd w:id="7"/>
+      <w:bookmarkEnd w:id="8"/>
     </w:p>
     <w:p>
       <w:pPr>
@@ -5548,7 +5557,7 @@
           <w:szCs w:val="28"/>
         </w:rPr>
       </w:pPr>
-      <w:bookmarkStart w:id="8" w:name="_Toc27423699"/>
+      <w:bookmarkStart w:id="9" w:name="_Toc27423699"/>
     </w:p>
     <w:p>
       <w:pPr>
@@ -5567,7 +5576,7 @@
         </w:rPr>
         <w:t>2.2 Projekt scramblera</w:t>
       </w:r>
-      <w:bookmarkEnd w:id="8"/>
+      <w:bookmarkEnd w:id="9"/>
     </w:p>
     <w:p>
       <w:pPr>
@@ -7034,20 +7043,20 @@
           <w:b/>
         </w:rPr>
       </w:pPr>
-      <w:bookmarkStart w:id="9" w:name="_heading=h.2s8eyo1" w:colFirst="0" w:colLast="0"/>
-      <w:bookmarkEnd w:id="9"/>
-    </w:p>
-    <w:p>
-      <w:pPr>
-        <w:spacing w:line="360" w:lineRule="auto"/>
-        <w:rPr>
-          <w:rFonts w:ascii="Times New Roman" w:eastAsia="Times New Roman" w:hAnsi="Times New Roman" w:cs="Times New Roman"/>
-          <w:sz w:val="24"/>
-          <w:szCs w:val="24"/>
-        </w:rPr>
-      </w:pPr>
-      <w:bookmarkStart w:id="10" w:name="_heading=h.vood7xd48ofj" w:colFirst="0" w:colLast="0"/>
+      <w:bookmarkStart w:id="10" w:name="_heading=h.2s8eyo1" w:colFirst="0" w:colLast="0"/>
       <w:bookmarkEnd w:id="10"/>
+    </w:p>
+    <w:p>
+      <w:pPr>
+        <w:spacing w:line="360" w:lineRule="auto"/>
+        <w:rPr>
+          <w:rFonts w:ascii="Times New Roman" w:eastAsia="Times New Roman" w:hAnsi="Times New Roman" w:cs="Times New Roman"/>
+          <w:sz w:val="24"/>
+          <w:szCs w:val="24"/>
+        </w:rPr>
+      </w:pPr>
+      <w:bookmarkStart w:id="11" w:name="_heading=h.vood7xd48ofj" w:colFirst="0" w:colLast="0"/>
+      <w:bookmarkEnd w:id="11"/>
       <w:r>
         <w:rPr>
           <w:rFonts w:ascii="Times New Roman" w:eastAsia="Times New Roman" w:hAnsi="Times New Roman" w:cs="Times New Roman"/>
@@ -7114,15 +7123,7 @@
                   <w:sz w:val="24"/>
                   <w:szCs w:val="24"/>
                 </w:rPr>
-                <m:t>1-a</m:t>
-              </m:r>
-              <m:r>
-                <w:rPr>
-                  <w:rFonts w:ascii="Cambria Math" w:eastAsia="Times New Roman" w:hAnsi="Cambria Math" w:cs="Times New Roman"/>
-                  <w:sz w:val="24"/>
-                  <w:szCs w:val="24"/>
-                </w:rPr>
-                <m:t>∙b</m:t>
+                <m:t>1-a∙b</m:t>
               </m:r>
             </m:den>
           </m:f>
@@ -7134,17 +7135,17 @@
         <w:spacing w:line="360" w:lineRule="auto"/>
         <w:jc w:val="center"/>
       </w:pPr>
-      <w:bookmarkStart w:id="11" w:name="_heading=h.evesqm4btl5f" w:colFirst="0" w:colLast="0"/>
-      <w:bookmarkStart w:id="12" w:name="_heading=h.2eez1tm377t0" w:colFirst="0" w:colLast="0"/>
-      <w:bookmarkEnd w:id="11"/>
+      <w:bookmarkStart w:id="12" w:name="_heading=h.evesqm4btl5f" w:colFirst="0" w:colLast="0"/>
+      <w:bookmarkStart w:id="13" w:name="_heading=h.2eez1tm377t0" w:colFirst="0" w:colLast="0"/>
       <w:bookmarkEnd w:id="12"/>
-    </w:p>
-    <w:p>
-      <w:pPr>
-        <w:spacing w:line="360" w:lineRule="auto"/>
-      </w:pPr>
-      <w:bookmarkStart w:id="13" w:name="_heading=h.pc59fzqr71bw" w:colFirst="0" w:colLast="0"/>
       <w:bookmarkEnd w:id="13"/>
+    </w:p>
+    <w:p>
+      <w:pPr>
+        <w:spacing w:line="360" w:lineRule="auto"/>
+      </w:pPr>
+      <w:bookmarkStart w:id="14" w:name="_heading=h.pc59fzqr71bw" w:colFirst="0" w:colLast="0"/>
+      <w:bookmarkEnd w:id="14"/>
       <w:r>
         <w:rPr>
           <w:rFonts w:ascii="Times New Roman" w:hAnsi="Times New Roman" w:cs="Times New Roman"/>
@@ -7174,20 +7175,20 @@
           <w:b/>
         </w:rPr>
       </w:pPr>
-      <w:bookmarkStart w:id="14" w:name="_heading=h.lknp9872xori" w:colFirst="0" w:colLast="0"/>
-      <w:bookmarkEnd w:id="14"/>
-    </w:p>
-    <w:p>
-      <w:pPr>
-        <w:spacing w:line="360" w:lineRule="auto"/>
-        <w:rPr>
-          <w:rFonts w:ascii="Times New Roman" w:eastAsia="Times New Roman" w:hAnsi="Times New Roman" w:cs="Times New Roman"/>
-          <w:sz w:val="24"/>
-          <w:szCs w:val="24"/>
-        </w:rPr>
-      </w:pPr>
-      <w:bookmarkStart w:id="15" w:name="_heading=h.qs42xcdh9up9" w:colFirst="0" w:colLast="0"/>
+      <w:bookmarkStart w:id="15" w:name="_heading=h.lknp9872xori" w:colFirst="0" w:colLast="0"/>
       <w:bookmarkEnd w:id="15"/>
+    </w:p>
+    <w:p>
+      <w:pPr>
+        <w:spacing w:line="360" w:lineRule="auto"/>
+        <w:rPr>
+          <w:rFonts w:ascii="Times New Roman" w:eastAsia="Times New Roman" w:hAnsi="Times New Roman" w:cs="Times New Roman"/>
+          <w:sz w:val="24"/>
+          <w:szCs w:val="24"/>
+        </w:rPr>
+      </w:pPr>
+      <w:bookmarkStart w:id="16" w:name="_heading=h.qs42xcdh9up9" w:colFirst="0" w:colLast="0"/>
+      <w:bookmarkEnd w:id="16"/>
       <w:r>
         <w:rPr>
           <w:rFonts w:ascii="Times New Roman" w:eastAsia="Times New Roman" w:hAnsi="Times New Roman" w:cs="Times New Roman"/>
@@ -7207,8 +7208,8 @@
         </w:rPr>
       </w:pPr>
     </w:p>
-    <w:bookmarkStart w:id="16" w:name="_heading=h.9f72489ejhih" w:colFirst="0" w:colLast="0"/>
-    <w:bookmarkEnd w:id="16"/>
+    <w:bookmarkStart w:id="17" w:name="_heading=h.9f72489ejhih" w:colFirst="0" w:colLast="0"/>
+    <w:bookmarkEnd w:id="17"/>
     <w:p>
       <w:pPr>
         <w:spacing w:line="360" w:lineRule="auto"/>
@@ -8097,8 +8098,8 @@
           <w:szCs w:val="24"/>
         </w:rPr>
       </w:pPr>
-      <w:bookmarkStart w:id="17" w:name="_heading=h.kv12w7opxqt0" w:colFirst="0" w:colLast="0"/>
-      <w:bookmarkEnd w:id="17"/>
+      <w:bookmarkStart w:id="18" w:name="_heading=h.kv12w7opxqt0" w:colFirst="0" w:colLast="0"/>
+      <w:bookmarkEnd w:id="18"/>
     </w:p>
     <w:p>
       <w:pPr>
@@ -9054,7 +9055,7 @@
           <w:szCs w:val="28"/>
         </w:rPr>
       </w:pPr>
-      <w:bookmarkStart w:id="18" w:name="_Toc27423700"/>
+      <w:bookmarkStart w:id="19" w:name="_Toc27423700"/>
       <w:r>
         <w:rPr>
           <w:rFonts w:ascii="Times New Roman" w:eastAsia="Times New Roman" w:hAnsi="Times New Roman" w:cs="Times New Roman"/>
@@ -9063,7 +9064,7 @@
         </w:rPr>
         <w:t>2.3 Opis algorytmu</w:t>
       </w:r>
-      <w:bookmarkEnd w:id="18"/>
+      <w:bookmarkEnd w:id="19"/>
     </w:p>
     <w:p>
       <w:pPr>
@@ -9955,7 +9956,7 @@
           <w:szCs w:val="28"/>
         </w:rPr>
       </w:pPr>
-      <w:bookmarkStart w:id="19" w:name="_Toc27423701"/>
+      <w:bookmarkStart w:id="20" w:name="_Toc27423701"/>
       <w:r>
         <w:rPr>
           <w:rFonts w:ascii="Times New Roman" w:eastAsia="Times New Roman" w:hAnsi="Times New Roman" w:cs="Times New Roman"/>
@@ -9964,7 +9965,7 @@
         </w:rPr>
         <w:t>2.3.1 Szyfrowanie</w:t>
       </w:r>
-      <w:bookmarkEnd w:id="19"/>
+      <w:bookmarkEnd w:id="20"/>
     </w:p>
     <w:p>
       <w:pPr>
@@ -10132,7 +10133,7 @@
           <w:szCs w:val="24"/>
         </w:rPr>
       </w:pPr>
-      <w:bookmarkStart w:id="20" w:name="_Toc27423702"/>
+      <w:bookmarkStart w:id="21" w:name="_Toc27423702"/>
       <w:r>
         <w:rPr>
           <w:rFonts w:ascii="Times New Roman" w:eastAsia="Times New Roman" w:hAnsi="Times New Roman" w:cs="Times New Roman"/>
@@ -10141,7 +10142,7 @@
         </w:rPr>
         <w:t>2.3.2 Deszyfrowanie</w:t>
       </w:r>
-      <w:bookmarkEnd w:id="20"/>
+      <w:bookmarkEnd w:id="21"/>
     </w:p>
     <w:p>
       <w:pPr>
@@ -10415,7 +10416,7 @@
           <w:szCs w:val="32"/>
         </w:rPr>
       </w:pPr>
-      <w:bookmarkStart w:id="21" w:name="_Toc27423703"/>
+      <w:bookmarkStart w:id="22" w:name="_Toc27423703"/>
       <w:r>
         <w:rPr>
           <w:rFonts w:ascii="Times New Roman" w:eastAsia="Times New Roman" w:hAnsi="Times New Roman" w:cs="Times New Roman"/>
@@ -10425,7 +10426,7 @@
         <w:lastRenderedPageBreak/>
         <w:t>3. Algorytm przeszukiwania szachownicy</w:t>
       </w:r>
-      <w:bookmarkEnd w:id="21"/>
+      <w:bookmarkEnd w:id="22"/>
     </w:p>
     <w:p>
       <w:pPr>
@@ -10441,7 +10442,7 @@
           <w:szCs w:val="28"/>
         </w:rPr>
       </w:pPr>
-      <w:bookmarkStart w:id="22" w:name="_Toc27423704"/>
+      <w:bookmarkStart w:id="23" w:name="_Toc27423704"/>
       <w:r>
         <w:rPr>
           <w:rFonts w:ascii="Times New Roman" w:eastAsia="Times New Roman" w:hAnsi="Times New Roman" w:cs="Times New Roman"/>
@@ -10450,7 +10451,7 @@
         </w:rPr>
         <w:t>3.1 Problem skoczka szachowego</w:t>
       </w:r>
-      <w:bookmarkEnd w:id="22"/>
+      <w:bookmarkEnd w:id="23"/>
     </w:p>
     <w:p>
       <w:pPr>
@@ -10645,8 +10646,8 @@
           <w:szCs w:val="24"/>
         </w:rPr>
       </w:pPr>
-      <w:bookmarkStart w:id="23" w:name="_heading=h.17dp8vu" w:colFirst="0" w:colLast="0"/>
-      <w:bookmarkEnd w:id="23"/>
+      <w:bookmarkStart w:id="24" w:name="_heading=h.17dp8vu" w:colFirst="0" w:colLast="0"/>
+      <w:bookmarkEnd w:id="24"/>
     </w:p>
     <w:p>
       <w:pPr>
@@ -10668,7 +10669,7 @@
           <w:szCs w:val="28"/>
         </w:rPr>
       </w:pPr>
-      <w:bookmarkStart w:id="24" w:name="_Toc27423705"/>
+      <w:bookmarkStart w:id="25" w:name="_Toc27423705"/>
       <w:r>
         <w:rPr>
           <w:rFonts w:ascii="Times New Roman" w:eastAsia="Times New Roman" w:hAnsi="Times New Roman" w:cs="Times New Roman"/>
@@ -10677,7 +10678,7 @@
         </w:rPr>
         <w:t>3.2 Wymagania dotyczące wymiarów szachownicy</w:t>
       </w:r>
-      <w:bookmarkEnd w:id="24"/>
+      <w:bookmarkEnd w:id="25"/>
     </w:p>
     <w:p>
       <w:pPr>
@@ -10937,14 +10938,14 @@
           <w:rFonts w:ascii="Times New Roman" w:eastAsia="Times New Roman" w:hAnsi="Times New Roman" w:cs="Times New Roman"/>
         </w:rPr>
       </w:pPr>
-      <w:bookmarkStart w:id="25" w:name="_Toc27423706"/>
+      <w:bookmarkStart w:id="26" w:name="_Toc27423706"/>
       <w:r>
         <w:rPr>
           <w:rFonts w:ascii="Times New Roman" w:eastAsia="Times New Roman" w:hAnsi="Times New Roman" w:cs="Times New Roman"/>
         </w:rPr>
         <w:t>3.2.1 Rozmiary planszy do rozwiązania Zamkniętego</w:t>
       </w:r>
-      <w:bookmarkEnd w:id="25"/>
+      <w:bookmarkEnd w:id="26"/>
     </w:p>
     <w:p>
       <w:pPr>
@@ -12080,14 +12081,14 @@
           <w:rFonts w:ascii="Times New Roman" w:eastAsia="Times New Roman" w:hAnsi="Times New Roman" w:cs="Times New Roman"/>
         </w:rPr>
       </w:pPr>
-      <w:bookmarkStart w:id="26" w:name="_Toc27423707"/>
+      <w:bookmarkStart w:id="27" w:name="_Toc27423707"/>
       <w:r>
         <w:rPr>
           <w:rFonts w:ascii="Times New Roman" w:eastAsia="Times New Roman" w:hAnsi="Times New Roman" w:cs="Times New Roman"/>
         </w:rPr>
         <w:t>3.2.2 Rozmiary planszy do rozwiązania Otwartego</w:t>
       </w:r>
-      <w:bookmarkEnd w:id="26"/>
+      <w:bookmarkEnd w:id="27"/>
     </w:p>
     <w:p>
       <w:pPr>
@@ -12272,7 +12273,7 @@
           <w:szCs w:val="28"/>
         </w:rPr>
       </w:pPr>
-      <w:bookmarkStart w:id="27" w:name="_Toc27423708"/>
+      <w:bookmarkStart w:id="28" w:name="_Toc27423708"/>
       <w:r>
         <w:rPr>
           <w:rFonts w:ascii="Times New Roman" w:eastAsia="Times New Roman" w:hAnsi="Times New Roman" w:cs="Times New Roman"/>
@@ -12281,7 +12282,7 @@
         </w:rPr>
         <w:t>3.3 Metody w znajdowaniu ścieżki</w:t>
       </w:r>
-      <w:bookmarkEnd w:id="27"/>
+      <w:bookmarkEnd w:id="28"/>
     </w:p>
     <w:p>
       <w:pPr>
@@ -13998,7 +13999,7 @@
           <w:szCs w:val="28"/>
         </w:rPr>
       </w:pPr>
-      <w:bookmarkStart w:id="28" w:name="_Toc27423709"/>
+      <w:bookmarkStart w:id="29" w:name="_Toc27423709"/>
       <w:r>
         <w:rPr>
           <w:rFonts w:ascii="Times New Roman" w:eastAsia="Times New Roman" w:hAnsi="Times New Roman" w:cs="Times New Roman"/>
@@ -14008,7 +14009,7 @@
         <w:lastRenderedPageBreak/>
         <w:t>3.4 Wykorzystanie w Kryptografii</w:t>
       </w:r>
-      <w:bookmarkEnd w:id="28"/>
+      <w:bookmarkEnd w:id="29"/>
     </w:p>
     <w:p>
       <w:pPr>
@@ -14055,14 +14056,14 @@
           <w:rFonts w:ascii="Times New Roman" w:eastAsia="Times New Roman" w:hAnsi="Times New Roman" w:cs="Times New Roman"/>
         </w:rPr>
       </w:pPr>
-      <w:bookmarkStart w:id="29" w:name="_Toc27423710"/>
+      <w:bookmarkStart w:id="30" w:name="_Toc27423710"/>
       <w:r>
         <w:rPr>
           <w:rFonts w:ascii="Times New Roman" w:eastAsia="Times New Roman" w:hAnsi="Times New Roman" w:cs="Times New Roman"/>
         </w:rPr>
         <w:t>3.5 Algorytmy rozwiązujące problem skoczka szachowego</w:t>
       </w:r>
-      <w:bookmarkEnd w:id="29"/>
+      <w:bookmarkEnd w:id="30"/>
     </w:p>
     <w:p>
       <w:pPr>
@@ -14081,14 +14082,14 @@
           <w:rFonts w:ascii="Times New Roman" w:eastAsia="Times New Roman" w:hAnsi="Times New Roman" w:cs="Times New Roman"/>
         </w:rPr>
       </w:pPr>
-      <w:bookmarkStart w:id="30" w:name="_Toc27423711"/>
+      <w:bookmarkStart w:id="31" w:name="_Toc27423711"/>
       <w:r>
         <w:rPr>
           <w:rFonts w:ascii="Times New Roman" w:eastAsia="Times New Roman" w:hAnsi="Times New Roman" w:cs="Times New Roman"/>
         </w:rPr>
         <w:t>3.5.1 Brute-force</w:t>
       </w:r>
-      <w:bookmarkEnd w:id="30"/>
+      <w:bookmarkEnd w:id="31"/>
     </w:p>
     <w:p>
       <w:pPr>
@@ -14144,14 +14145,14 @@
           <w:rFonts w:ascii="Times New Roman" w:eastAsia="Times New Roman" w:hAnsi="Times New Roman" w:cs="Times New Roman"/>
         </w:rPr>
       </w:pPr>
-      <w:bookmarkStart w:id="31" w:name="_Toc27423712"/>
+      <w:bookmarkStart w:id="32" w:name="_Toc27423712"/>
       <w:r>
         <w:rPr>
           <w:rFonts w:ascii="Times New Roman" w:eastAsia="Times New Roman" w:hAnsi="Times New Roman" w:cs="Times New Roman"/>
         </w:rPr>
         <w:t>3.5.2 Divide and conquer</w:t>
       </w:r>
-      <w:bookmarkEnd w:id="31"/>
+      <w:bookmarkEnd w:id="32"/>
     </w:p>
     <w:p>
       <w:pPr>
@@ -14426,14 +14427,14 @@
           <w:rFonts w:ascii="Times New Roman" w:eastAsia="Times New Roman" w:hAnsi="Times New Roman" w:cs="Times New Roman"/>
         </w:rPr>
       </w:pPr>
-      <w:bookmarkStart w:id="32" w:name="_Toc27423713"/>
+      <w:bookmarkStart w:id="33" w:name="_Toc27423713"/>
       <w:r>
         <w:rPr>
           <w:rFonts w:ascii="Times New Roman" w:eastAsia="Times New Roman" w:hAnsi="Times New Roman" w:cs="Times New Roman"/>
         </w:rPr>
         <w:t>3.5.3 Warnsdorff’s rule</w:t>
       </w:r>
-      <w:bookmarkEnd w:id="32"/>
+      <w:bookmarkEnd w:id="33"/>
     </w:p>
     <w:p>
       <w:pPr>
@@ -14588,14 +14589,14 @@
           <w:rFonts w:ascii="Times New Roman" w:eastAsia="Times New Roman" w:hAnsi="Times New Roman" w:cs="Times New Roman"/>
         </w:rPr>
       </w:pPr>
-      <w:bookmarkStart w:id="33" w:name="_Toc27423714"/>
+      <w:bookmarkStart w:id="34" w:name="_Toc27423714"/>
       <w:r>
         <w:rPr>
           <w:rFonts w:ascii="Times New Roman" w:eastAsia="Times New Roman" w:hAnsi="Times New Roman" w:cs="Times New Roman"/>
         </w:rPr>
         <w:t>3.5.4 Neural network solution</w:t>
       </w:r>
-      <w:bookmarkEnd w:id="33"/>
+      <w:bookmarkEnd w:id="34"/>
     </w:p>
     <w:p>
       <w:pPr>
@@ -14688,14 +14689,14 @@
           <w:rFonts w:ascii="Times New Roman" w:eastAsia="Times New Roman" w:hAnsi="Times New Roman" w:cs="Times New Roman"/>
         </w:rPr>
       </w:pPr>
-      <w:bookmarkStart w:id="34" w:name="_Toc27423715"/>
+      <w:bookmarkStart w:id="35" w:name="_Toc27423715"/>
       <w:r>
         <w:rPr>
           <w:rFonts w:ascii="Times New Roman" w:eastAsia="Times New Roman" w:hAnsi="Times New Roman" w:cs="Times New Roman"/>
         </w:rPr>
         <w:t>3.5.5 Analiza algorytmów -  wybór najbardziej optymalnego.</w:t>
       </w:r>
-      <w:bookmarkEnd w:id="34"/>
+      <w:bookmarkEnd w:id="35"/>
     </w:p>
     <w:p>
       <w:pPr>
@@ -14858,7 +14859,7 @@
           <w:szCs w:val="28"/>
         </w:rPr>
       </w:pPr>
-      <w:bookmarkStart w:id="35" w:name="_Toc27423716"/>
+      <w:bookmarkStart w:id="36" w:name="_Toc27423716"/>
       <w:r>
         <w:rPr>
           <w:rFonts w:ascii="Times New Roman" w:eastAsia="Times New Roman" w:hAnsi="Times New Roman" w:cs="Times New Roman"/>
@@ -14868,7 +14869,7 @@
         <w:lastRenderedPageBreak/>
         <w:t>4. Przedstawienie wykorzystanych technologii</w:t>
       </w:r>
-      <w:bookmarkEnd w:id="35"/>
+      <w:bookmarkEnd w:id="36"/>
     </w:p>
     <w:p>
       <w:pPr>
@@ -14890,7 +14891,7 @@
           <w:szCs w:val="28"/>
         </w:rPr>
       </w:pPr>
-      <w:bookmarkStart w:id="36" w:name="_Toc27423717"/>
+      <w:bookmarkStart w:id="37" w:name="_Toc27423717"/>
       <w:r>
         <w:rPr>
           <w:rFonts w:ascii="Times New Roman" w:eastAsia="Times New Roman" w:hAnsi="Times New Roman" w:cs="Times New Roman"/>
@@ -14899,7 +14900,7 @@
         </w:rPr>
         <w:t>4.1 Język C++</w:t>
       </w:r>
-      <w:bookmarkEnd w:id="36"/>
+      <w:bookmarkEnd w:id="37"/>
     </w:p>
     <w:p>
       <w:pPr>
@@ -14991,7 +14992,7 @@
           <w:szCs w:val="28"/>
         </w:rPr>
       </w:pPr>
-      <w:bookmarkStart w:id="37" w:name="_Toc27423718"/>
+      <w:bookmarkStart w:id="38" w:name="_Toc27423718"/>
       <w:r>
         <w:rPr>
           <w:rFonts w:ascii="Times New Roman" w:eastAsia="Times New Roman" w:hAnsi="Times New Roman" w:cs="Times New Roman"/>
@@ -15000,7 +15001,7 @@
         </w:rPr>
         <w:t>4.2 Język C#</w:t>
       </w:r>
-      <w:bookmarkEnd w:id="37"/>
+      <w:bookmarkEnd w:id="38"/>
     </w:p>
     <w:p>
       <w:pPr>
@@ -15080,7 +15081,7 @@
           <w:szCs w:val="28"/>
         </w:rPr>
       </w:pPr>
-      <w:bookmarkStart w:id="38" w:name="_Toc27423719"/>
+      <w:bookmarkStart w:id="39" w:name="_Toc27423719"/>
       <w:r>
         <w:rPr>
           <w:rFonts w:ascii="Times New Roman" w:eastAsia="Times New Roman" w:hAnsi="Times New Roman" w:cs="Times New Roman"/>
@@ -15089,7 +15090,7 @@
         </w:rPr>
         <w:t>4.3 Środowisko programistyczne</w:t>
       </w:r>
-      <w:bookmarkEnd w:id="38"/>
+      <w:bookmarkEnd w:id="39"/>
     </w:p>
     <w:p>
       <w:pPr>
@@ -15147,7 +15148,7 @@
           <w:szCs w:val="28"/>
         </w:rPr>
       </w:pPr>
-      <w:bookmarkStart w:id="39" w:name="_Toc27423720"/>
+      <w:bookmarkStart w:id="40" w:name="_Toc27423720"/>
       <w:r>
         <w:rPr>
           <w:rFonts w:ascii="Times New Roman" w:eastAsia="Times New Roman" w:hAnsi="Times New Roman" w:cs="Times New Roman"/>
@@ -15156,7 +15157,7 @@
         </w:rPr>
         <w:t>4.4 System kontroli wersji</w:t>
       </w:r>
-      <w:bookmarkEnd w:id="39"/>
+      <w:bookmarkEnd w:id="40"/>
     </w:p>
     <w:p>
       <w:pPr>
@@ -15429,7 +15430,7 @@
           <w:szCs w:val="28"/>
         </w:rPr>
       </w:pPr>
-      <w:bookmarkStart w:id="40" w:name="_Toc27423721"/>
+      <w:bookmarkStart w:id="41" w:name="_Toc27423721"/>
       <w:r>
         <w:rPr>
           <w:rFonts w:ascii="Times New Roman" w:eastAsia="Times New Roman" w:hAnsi="Times New Roman" w:cs="Times New Roman"/>
@@ -15438,7 +15439,7 @@
         </w:rPr>
         <w:t>4.5 Visual Paradigm</w:t>
       </w:r>
-      <w:bookmarkEnd w:id="40"/>
+      <w:bookmarkEnd w:id="41"/>
     </w:p>
     <w:p>
       <w:pPr>
@@ -15495,7 +15496,7 @@
           <w:szCs w:val="28"/>
         </w:rPr>
       </w:pPr>
-      <w:bookmarkStart w:id="41" w:name="_Toc27423722"/>
+      <w:bookmarkStart w:id="42" w:name="_Toc27423722"/>
       <w:r>
         <w:rPr>
           <w:rFonts w:ascii="Times New Roman" w:eastAsia="Times New Roman" w:hAnsi="Times New Roman" w:cs="Times New Roman"/>
@@ -15504,7 +15505,7 @@
         </w:rPr>
         <w:t>4.6 Matlab</w:t>
       </w:r>
-      <w:bookmarkEnd w:id="41"/>
+      <w:bookmarkEnd w:id="42"/>
     </w:p>
     <w:p>
       <w:pPr>
@@ -15626,8 +15627,6 @@
           <w:highlight w:val="white"/>
         </w:rPr>
       </w:pPr>
-      <w:bookmarkStart w:id="42" w:name="_GoBack"/>
-      <w:bookmarkEnd w:id="42"/>
     </w:p>
     <w:p>
       <w:pPr>
@@ -19518,7 +19517,7 @@
 </file>
 
 <file path=customXml/itemProps2.xml><?xml version="1.0" encoding="utf-8"?>
-<ds:datastoreItem xmlns:ds="http://schemas.openxmlformats.org/officeDocument/2006/customXml" ds:itemID="{F6981F56-DCBD-4026-BF50-7D46092141EE}">
+<ds:datastoreItem xmlns:ds="http://schemas.openxmlformats.org/officeDocument/2006/customXml" ds:itemID="{0672A97A-BFEC-4273-9783-0AA837A66910}">
   <ds:schemaRefs>
     <ds:schemaRef ds:uri="http://schemas.openxmlformats.org/officeDocument/2006/bibliography"/>
   </ds:schemaRefs>

</xml_diff>